<commit_message>
Admin Page, Hall Of Fame and fixed Combat.
</commit_message>
<xml_diff>
--- a/mvc-rpg/RPG_CodeFirst_MVC.pdf.docx
+++ b/mvc-rpg/RPG_CodeFirst_MVC.pdf.docx
@@ -316,29 +316,7 @@
           <w:sz w:val="22"/>
           <w:shd w:fill="auto" w:val="clear"/>
         </w:rPr>
-        <w:t xml:space="preserve">Code First</w:t>
-      </w:r>
-      <w:r>
-        <w:rPr>
-          <w:rFonts w:ascii="Calibri" w:hAnsi="Calibri" w:cs="Calibri" w:eastAsia="Calibri"/>
-          <w:color w:val="000000"/>
-          <w:spacing w:val="0"/>
-          <w:position w:val="0"/>
-          <w:sz w:val="22"/>
-          <w:shd w:fill="auto" w:val="clear"/>
-        </w:rPr>
-        <w:t xml:space="preserve">“</w:t>
-      </w:r>
-      <w:r>
-        <w:rPr>
-          <w:rFonts w:ascii="Calibri" w:hAnsi="Calibri" w:cs="Calibri" w:eastAsia="Calibri"/>
-          <w:color w:val="000000"/>
-          <w:spacing w:val="0"/>
-          <w:position w:val="0"/>
-          <w:sz w:val="22"/>
-          <w:shd w:fill="auto" w:val="clear"/>
-        </w:rPr>
-        <w:t xml:space="preserve">-Konvention via Entity Framework Core geschrieben werden. </w:t>
+        <w:t xml:space="preserve">Code First“-Konvention via Entity Framework Core geschrieben werden. </w:t>
       </w:r>
     </w:p>
     <w:p>
@@ -664,7 +642,51 @@
           <w:sz w:val="22"/>
           <w:shd w:fill="auto" w:val="clear"/>
         </w:rPr>
-        <w:t xml:space="preserve">Spieleransicht</w:t>
+        <w:t xml:space="preserve">Spieleransicht“/ </w:t>
+      </w:r>
+      <w:r>
+        <w:rPr>
+          <w:rFonts w:ascii="Calibri" w:hAnsi="Calibri" w:cs="Calibri" w:eastAsia="Calibri"/>
+          <w:color w:val="000000"/>
+          <w:spacing w:val="0"/>
+          <w:position w:val="0"/>
+          <w:sz w:val="22"/>
+          <w:shd w:fill="auto" w:val="clear"/>
+        </w:rPr>
+        <w:t xml:space="preserve">„</w:t>
+      </w:r>
+      <w:r>
+        <w:rPr>
+          <w:rFonts w:ascii="Calibri" w:hAnsi="Calibri" w:cs="Calibri" w:eastAsia="Calibri"/>
+          <w:color w:val="000000"/>
+          <w:spacing w:val="0"/>
+          <w:position w:val="0"/>
+          <w:sz w:val="22"/>
+          <w:shd w:fill="auto" w:val="clear"/>
+        </w:rPr>
+        <w:t xml:space="preserve">Timeline“ und </w:t>
+      </w:r>
+      <w:r>
+        <w:rPr>
+          <w:rFonts w:ascii="Calibri" w:hAnsi="Calibri" w:cs="Calibri" w:eastAsia="Calibri"/>
+          <w:color w:val="000000"/>
+          <w:spacing w:val="0"/>
+          <w:position w:val="0"/>
+          <w:sz w:val="22"/>
+          <w:shd w:fill="auto" w:val="clear"/>
+        </w:rPr>
+        <w:t xml:space="preserve">„</w:t>
+      </w:r>
+      <w:r>
+        <w:rPr>
+          <w:rFonts w:ascii="Calibri" w:hAnsi="Calibri" w:cs="Calibri" w:eastAsia="Calibri"/>
+          <w:color w:val="000000"/>
+          <w:spacing w:val="0"/>
+          <w:position w:val="0"/>
+          <w:sz w:val="22"/>
+          <w:shd w:fill="auto" w:val="clear"/>
+        </w:rPr>
+        <w:t xml:space="preserve">Hall of Fame</w:t>
       </w:r>
       <w:r>
         <w:rPr>
@@ -686,7 +708,40 @@
           <w:sz w:val="22"/>
           <w:shd w:fill="auto" w:val="clear"/>
         </w:rPr>
-        <w:t xml:space="preserve">/ </w:t>
+        <w:t xml:space="preserve"> </w:t>
+      </w:r>
+      <w:r>
+        <w:rPr>
+          <w:rFonts w:ascii="Courier New" w:hAnsi="Courier New" w:cs="Courier New" w:eastAsia="Courier New"/>
+          <w:color w:val="000000"/>
+          <w:spacing w:val="0"/>
+          <w:position w:val="0"/>
+          <w:sz w:val="22"/>
+          <w:shd w:fill="auto" w:val="clear"/>
+        </w:rPr>
+        <w:t xml:space="preserve">o</w:t>
+      </w:r>
+      <w:r>
+        <w:rPr>
+          <w:rFonts w:ascii="Arial" w:hAnsi="Arial" w:cs="Arial" w:eastAsia="Arial"/>
+          <w:color w:val="000000"/>
+          <w:spacing w:val="0"/>
+          <w:position w:val="0"/>
+          <w:sz w:val="22"/>
+          <w:shd w:fill="auto" w:val="clear"/>
+        </w:rPr>
+        <w:t xml:space="preserve"> </w:t>
+      </w:r>
+      <w:r>
+        <w:rPr>
+          <w:rFonts w:ascii="Calibri" w:hAnsi="Calibri" w:cs="Calibri" w:eastAsia="Calibri"/>
+          <w:color w:val="000000"/>
+          <w:spacing w:val="0"/>
+          <w:position w:val="0"/>
+          <w:sz w:val="22"/>
+          <w:shd w:fill="auto" w:val="clear"/>
+        </w:rPr>
+        <w:t xml:space="preserve">ein beispielhaftes Zuspammen der Datenbank mit sehr vielen Testeinträgen und demonstriere damit die Abfrageperformance (Indexnutzung)in den Ansichten </w:t>
       </w:r>
       <w:r>
         <w:rPr>
@@ -708,7 +763,29 @@
           <w:sz w:val="22"/>
           <w:shd w:fill="auto" w:val="clear"/>
         </w:rPr>
-        <w:t xml:space="preserve">Timeline</w:t>
+        <w:t xml:space="preserve">Timeline“ und </w:t>
+      </w:r>
+      <w:r>
+        <w:rPr>
+          <w:rFonts w:ascii="Calibri" w:hAnsi="Calibri" w:cs="Calibri" w:eastAsia="Calibri"/>
+          <w:color w:val="000000"/>
+          <w:spacing w:val="0"/>
+          <w:position w:val="0"/>
+          <w:sz w:val="22"/>
+          <w:shd w:fill="auto" w:val="clear"/>
+        </w:rPr>
+        <w:t xml:space="preserve">„</w:t>
+      </w:r>
+      <w:r>
+        <w:rPr>
+          <w:rFonts w:ascii="Calibri" w:hAnsi="Calibri" w:cs="Calibri" w:eastAsia="Calibri"/>
+          <w:color w:val="000000"/>
+          <w:spacing w:val="0"/>
+          <w:position w:val="0"/>
+          <w:sz w:val="22"/>
+          <w:shd w:fill="auto" w:val="clear"/>
+        </w:rPr>
+        <w:t xml:space="preserve">Hall of Fame</w:t>
       </w:r>
       <w:r>
         <w:rPr>
@@ -730,128 +807,7 @@
           <w:sz w:val="22"/>
           <w:shd w:fill="auto" w:val="clear"/>
         </w:rPr>
-        <w:t xml:space="preserve"> und </w:t>
-      </w:r>
-      <w:r>
-        <w:rPr>
-          <w:rFonts w:ascii="Calibri" w:hAnsi="Calibri" w:cs="Calibri" w:eastAsia="Calibri"/>
-          <w:color w:val="000000"/>
-          <w:spacing w:val="0"/>
-          <w:position w:val="0"/>
-          <w:sz w:val="22"/>
-          <w:shd w:fill="auto" w:val="clear"/>
-        </w:rPr>
-        <w:t xml:space="preserve">„</w:t>
-      </w:r>
-      <w:r>
-        <w:rPr>
-          <w:rFonts w:ascii="Calibri" w:hAnsi="Calibri" w:cs="Calibri" w:eastAsia="Calibri"/>
-          <w:color w:val="000000"/>
-          <w:spacing w:val="0"/>
-          <w:position w:val="0"/>
-          <w:sz w:val="22"/>
-          <w:shd w:fill="auto" w:val="clear"/>
-        </w:rPr>
-        <w:t xml:space="preserve">Hall of Fame“ </w:t>
-      </w:r>
-      <w:r>
-        <w:rPr>
-          <w:rFonts w:ascii="Courier New" w:hAnsi="Courier New" w:cs="Courier New" w:eastAsia="Courier New"/>
-          <w:color w:val="000000"/>
-          <w:spacing w:val="0"/>
-          <w:position w:val="0"/>
-          <w:sz w:val="22"/>
-          <w:shd w:fill="auto" w:val="clear"/>
-        </w:rPr>
-        <w:t xml:space="preserve">o</w:t>
-      </w:r>
-      <w:r>
-        <w:rPr>
-          <w:rFonts w:ascii="Arial" w:hAnsi="Arial" w:cs="Arial" w:eastAsia="Arial"/>
-          <w:color w:val="000000"/>
-          <w:spacing w:val="0"/>
-          <w:position w:val="0"/>
-          <w:sz w:val="22"/>
-          <w:shd w:fill="auto" w:val="clear"/>
-        </w:rPr>
         <w:t xml:space="preserve"> </w:t>
-      </w:r>
-      <w:r>
-        <w:rPr>
-          <w:rFonts w:ascii="Calibri" w:hAnsi="Calibri" w:cs="Calibri" w:eastAsia="Calibri"/>
-          <w:color w:val="000000"/>
-          <w:spacing w:val="0"/>
-          <w:position w:val="0"/>
-          <w:sz w:val="22"/>
-          <w:shd w:fill="auto" w:val="clear"/>
-        </w:rPr>
-        <w:t xml:space="preserve">ein beispielhaftes Zuspammen der Datenbank mit sehr vielen Testeinträgen und demonstriere damit die Abfrageperformance (Indexnutzung)in den Ansichten </w:t>
-      </w:r>
-      <w:r>
-        <w:rPr>
-          <w:rFonts w:ascii="Calibri" w:hAnsi="Calibri" w:cs="Calibri" w:eastAsia="Calibri"/>
-          <w:color w:val="000000"/>
-          <w:spacing w:val="0"/>
-          <w:position w:val="0"/>
-          <w:sz w:val="22"/>
-          <w:shd w:fill="auto" w:val="clear"/>
-        </w:rPr>
-        <w:t xml:space="preserve">„</w:t>
-      </w:r>
-      <w:r>
-        <w:rPr>
-          <w:rFonts w:ascii="Calibri" w:hAnsi="Calibri" w:cs="Calibri" w:eastAsia="Calibri"/>
-          <w:color w:val="000000"/>
-          <w:spacing w:val="0"/>
-          <w:position w:val="0"/>
-          <w:sz w:val="22"/>
-          <w:shd w:fill="auto" w:val="clear"/>
-        </w:rPr>
-        <w:t xml:space="preserve">Timeline</w:t>
-      </w:r>
-      <w:r>
-        <w:rPr>
-          <w:rFonts w:ascii="Calibri" w:hAnsi="Calibri" w:cs="Calibri" w:eastAsia="Calibri"/>
-          <w:color w:val="000000"/>
-          <w:spacing w:val="0"/>
-          <w:position w:val="0"/>
-          <w:sz w:val="22"/>
-          <w:shd w:fill="auto" w:val="clear"/>
-        </w:rPr>
-        <w:t xml:space="preserve">“</w:t>
-      </w:r>
-      <w:r>
-        <w:rPr>
-          <w:rFonts w:ascii="Calibri" w:hAnsi="Calibri" w:cs="Calibri" w:eastAsia="Calibri"/>
-          <w:color w:val="000000"/>
-          <w:spacing w:val="0"/>
-          <w:position w:val="0"/>
-          <w:sz w:val="22"/>
-          <w:shd w:fill="auto" w:val="clear"/>
-        </w:rPr>
-        <w:t xml:space="preserve"> und </w:t>
-      </w:r>
-      <w:r>
-        <w:rPr>
-          <w:rFonts w:ascii="Calibri" w:hAnsi="Calibri" w:cs="Calibri" w:eastAsia="Calibri"/>
-          <w:color w:val="000000"/>
-          <w:spacing w:val="0"/>
-          <w:position w:val="0"/>
-          <w:sz w:val="22"/>
-          <w:shd w:fill="auto" w:val="clear"/>
-        </w:rPr>
-        <w:t xml:space="preserve">„</w:t>
-      </w:r>
-      <w:r>
-        <w:rPr>
-          <w:rFonts w:ascii="Calibri" w:hAnsi="Calibri" w:cs="Calibri" w:eastAsia="Calibri"/>
-          <w:color w:val="000000"/>
-          <w:spacing w:val="0"/>
-          <w:position w:val="0"/>
-          <w:sz w:val="22"/>
-          <w:shd w:fill="auto" w:val="clear"/>
-        </w:rPr>
-        <w:t xml:space="preserve">Hall of Fame“ </w:t>
       </w:r>
     </w:p>
     <w:p>
@@ -1374,29 +1330,7 @@
           <w:sz w:val="22"/>
           <w:shd w:fill="00FF00" w:val="clear"/>
         </w:rPr>
-        <w:t xml:space="preserve">sinnvolle</w:t>
-      </w:r>
-      <w:r>
-        <w:rPr>
-          <w:rFonts w:ascii="Calibri" w:hAnsi="Calibri" w:cs="Calibri" w:eastAsia="Calibri"/>
-          <w:color w:val="000000"/>
-          <w:spacing w:val="0"/>
-          <w:position w:val="0"/>
-          <w:sz w:val="22"/>
-          <w:shd w:fill="00FF00" w:val="clear"/>
-        </w:rPr>
-        <w:t xml:space="preserve">“</w:t>
-      </w:r>
-      <w:r>
-        <w:rPr>
-          <w:rFonts w:ascii="Calibri" w:hAnsi="Calibri" w:cs="Calibri" w:eastAsia="Calibri"/>
-          <w:color w:val="000000"/>
-          <w:spacing w:val="0"/>
-          <w:position w:val="0"/>
-          <w:sz w:val="22"/>
-          <w:shd w:fill="00FF00" w:val="clear"/>
-        </w:rPr>
-        <w:t xml:space="preserve"> Meldung ausgegeben werden </w:t>
+        <w:t xml:space="preserve">sinnvolle“ Meldung ausgegeben werden </w:t>
       </w:r>
     </w:p>
     <w:p>
@@ -1643,7 +1577,7 @@
           <w:spacing w:val="0"/>
           <w:position w:val="0"/>
           <w:sz w:val="22"/>
-          <w:shd w:fill="FF00FF" w:val="clear"/>
+          <w:shd w:fill="00FF00" w:val="clear"/>
         </w:rPr>
         <w:t xml:space="preserve">nach der Pseudo-Anmeldung wird der Nutzer auf die Spieler-Ansicht weitergeleitet </w:t>
       </w:r>
@@ -1697,29 +1631,7 @@
           <w:sz w:val="22"/>
           <w:shd w:fill="00FF00" w:val="clear"/>
         </w:rPr>
-        <w:t xml:space="preserve">Abmelden</w:t>
-      </w:r>
-      <w:r>
-        <w:rPr>
-          <w:rFonts w:ascii="Calibri" w:hAnsi="Calibri" w:cs="Calibri" w:eastAsia="Calibri"/>
-          <w:color w:val="000000"/>
-          <w:spacing w:val="0"/>
-          <w:position w:val="0"/>
-          <w:sz w:val="22"/>
-          <w:shd w:fill="00FF00" w:val="clear"/>
-        </w:rPr>
-        <w:t xml:space="preserve">“</w:t>
-      </w:r>
-      <w:r>
-        <w:rPr>
-          <w:rFonts w:ascii="Calibri" w:hAnsi="Calibri" w:cs="Calibri" w:eastAsia="Calibri"/>
-          <w:color w:val="000000"/>
-          <w:spacing w:val="0"/>
-          <w:position w:val="0"/>
-          <w:sz w:val="22"/>
-          <w:shd w:fill="00FF00" w:val="clear"/>
-        </w:rPr>
-        <w:t xml:space="preserve"> </w:t>
+        <w:t xml:space="preserve">Abmelden“ </w:t>
       </w:r>
     </w:p>
     <w:p>
@@ -1801,29 +1713,7 @@
           <w:sz w:val="22"/>
           <w:shd w:fill="auto" w:val="clear"/>
         </w:rPr>
-        <w:t xml:space="preserve">Spiel</w:t>
-      </w:r>
-      <w:r>
-        <w:rPr>
-          <w:rFonts w:ascii="Calibri" w:hAnsi="Calibri" w:cs="Calibri" w:eastAsia="Calibri"/>
-          <w:color w:val="000000"/>
-          <w:spacing w:val="0"/>
-          <w:position w:val="0"/>
-          <w:sz w:val="22"/>
-          <w:shd w:fill="auto" w:val="clear"/>
-        </w:rPr>
-        <w:t xml:space="preserve">“</w:t>
-      </w:r>
-      <w:r>
-        <w:rPr>
-          <w:rFonts w:ascii="Calibri" w:hAnsi="Calibri" w:cs="Calibri" w:eastAsia="Calibri"/>
-          <w:color w:val="000000"/>
-          <w:spacing w:val="0"/>
-          <w:position w:val="0"/>
-          <w:sz w:val="22"/>
-          <w:shd w:fill="auto" w:val="clear"/>
-        </w:rPr>
-        <w:t xml:space="preserve"> </w:t>
+        <w:t xml:space="preserve">Spiel“ </w:t>
       </w:r>
     </w:p>
     <w:p>
@@ -1881,7 +1771,7 @@
           <w:spacing w:val="0"/>
           <w:position w:val="0"/>
           <w:sz w:val="22"/>
-          <w:shd w:fill="00FF00" w:val="clear"/>
+          <w:shd w:fill="FFFF00" w:val="clear"/>
         </w:rPr>
         <w:t xml:space="preserve">Zeigt das Resultat des letzten Spielzuges an (wenn vorhanden) </w:t>
       </w:r>
@@ -1931,40 +1821,20 @@
           <w:spacing w:val="0"/>
           <w:position w:val="0"/>
           <w:sz w:val="22"/>
-          <w:shd w:fill="auto" w:val="clear"/>
-        </w:rPr>
-      </w:pPr>
-      <w:r>
-        <w:rPr>
-          <w:rFonts w:ascii="Calibri" w:hAnsi="Calibri" w:cs="Calibri" w:eastAsia="Calibri"/>
-          <w:color w:val="000000"/>
-          <w:spacing w:val="0"/>
-          <w:position w:val="0"/>
-          <w:sz w:val="22"/>
-          <w:shd w:fill="FF0000" w:val="clear"/>
+          <w:shd w:fill="00FF00" w:val="clear"/>
+        </w:rPr>
+      </w:pPr>
+      <w:r>
+        <w:rPr>
+          <w:rFonts w:ascii="Calibri" w:hAnsi="Calibri" w:cs="Calibri" w:eastAsia="Calibri"/>
+          <w:color w:val="000000"/>
+          <w:spacing w:val="0"/>
+          <w:position w:val="0"/>
+          <w:sz w:val="22"/>
+          <w:shd w:fill="00FF00" w:val="clear"/>
         </w:rPr>
         <w:t xml:space="preserve">Zeigt eine Liste aller Gegenstände im Inventar dieses Spielers an </w:t>
-      </w:r>
-      <w:r>
-        <w:rPr>
-          <w:rFonts w:ascii="Calibri" w:hAnsi="Calibri" w:cs="Calibri" w:eastAsia="Calibri"/>
-          <w:color w:val="000000"/>
-          <w:spacing w:val="0"/>
-          <w:position w:val="0"/>
-          <w:sz w:val="22"/>
-          <w:shd w:fill="auto" w:val="clear"/>
-        </w:rPr>
         <w:br/>
-      </w:r>
-      <w:r>
-        <w:rPr>
-          <w:rFonts w:ascii="Calibri" w:hAnsi="Calibri" w:cs="Calibri" w:eastAsia="Calibri"/>
-          <w:color w:val="000000"/>
-          <w:spacing w:val="0"/>
-          <w:position w:val="0"/>
-          <w:sz w:val="22"/>
-          <w:shd w:fill="00FFFF" w:val="clear"/>
-        </w:rPr>
         <w:t xml:space="preserve">Shifted zur Inventar Seite!</w:t>
       </w:r>
     </w:p>
@@ -2047,29 +1917,7 @@
           <w:sz w:val="22"/>
           <w:shd w:fill="auto" w:val="clear"/>
         </w:rPr>
-        <w:t xml:space="preserve">Spielersuche</w:t>
-      </w:r>
-      <w:r>
-        <w:rPr>
-          <w:rFonts w:ascii="Calibri" w:hAnsi="Calibri" w:cs="Calibri" w:eastAsia="Calibri"/>
-          <w:color w:val="000000"/>
-          <w:spacing w:val="0"/>
-          <w:position w:val="0"/>
-          <w:sz w:val="22"/>
-          <w:shd w:fill="auto" w:val="clear"/>
-        </w:rPr>
-        <w:t xml:space="preserve">“</w:t>
-      </w:r>
-      <w:r>
-        <w:rPr>
-          <w:rFonts w:ascii="Calibri" w:hAnsi="Calibri" w:cs="Calibri" w:eastAsia="Calibri"/>
-          <w:color w:val="000000"/>
-          <w:spacing w:val="0"/>
-          <w:position w:val="0"/>
-          <w:sz w:val="22"/>
-          <w:shd w:fill="auto" w:val="clear"/>
-        </w:rPr>
-        <w:t xml:space="preserve"> </w:t>
+        <w:t xml:space="preserve">Spielersuche“ </w:t>
       </w:r>
     </w:p>
     <w:p>
@@ -2097,7 +1945,7 @@
           <w:spacing w:val="0"/>
           <w:position w:val="0"/>
           <w:sz w:val="22"/>
-          <w:shd w:fill="auto" w:val="clear"/>
+          <w:shd w:fill="00FF00" w:val="clear"/>
         </w:rPr>
         <w:t xml:space="preserve">Findet einen Spieler nach Namen und zeigt dessen Namen und Bild an  </w:t>
       </w:r>
@@ -2127,7 +1975,7 @@
           <w:spacing w:val="0"/>
           <w:position w:val="0"/>
           <w:sz w:val="22"/>
-          <w:shd w:fill="auto" w:val="clear"/>
+          <w:shd w:fill="00FF00" w:val="clear"/>
         </w:rPr>
         <w:t xml:space="preserve">Zeigt eine Liste aller getöteten Monster dieses Spielers an </w:t>
       </w:r>
@@ -2157,7 +2005,7 @@
           <w:spacing w:val="0"/>
           <w:position w:val="0"/>
           <w:sz w:val="22"/>
-          <w:shd w:fill="auto" w:val="clear"/>
+          <w:shd w:fill="00FF00" w:val="clear"/>
         </w:rPr>
         <w:t xml:space="preserve">Zeigt eine Liste Gegenstände im Inventar dieses Spielers an </w:t>
       </w:r>
@@ -2177,17 +2025,17 @@
           <w:spacing w:val="0"/>
           <w:position w:val="0"/>
           <w:sz w:val="22"/>
-          <w:shd w:fill="auto" w:val="clear"/>
-        </w:rPr>
-      </w:pPr>
-      <w:r>
-        <w:rPr>
-          <w:rFonts w:ascii="Calibri" w:hAnsi="Calibri" w:cs="Calibri" w:eastAsia="Calibri"/>
-          <w:color w:val="000000"/>
-          <w:spacing w:val="0"/>
-          <w:position w:val="0"/>
-          <w:sz w:val="22"/>
-          <w:shd w:fill="auto" w:val="clear"/>
+          <w:shd w:fill="00FF00" w:val="clear"/>
+        </w:rPr>
+      </w:pPr>
+      <w:r>
+        <w:rPr>
+          <w:rFonts w:ascii="Calibri" w:hAnsi="Calibri" w:cs="Calibri" w:eastAsia="Calibri"/>
+          <w:color w:val="000000"/>
+          <w:spacing w:val="0"/>
+          <w:position w:val="0"/>
+          <w:sz w:val="22"/>
+          <w:shd w:fill="00FF00" w:val="clear"/>
         </w:rPr>
         <w:t xml:space="preserve">Zeigt an von welchem Monster der Spieler getötet wurde (wenn er tot ist) </w:t>
       </w:r>
@@ -2241,29 +2089,7 @@
           <w:sz w:val="22"/>
           <w:shd w:fill="auto" w:val="clear"/>
         </w:rPr>
-        <w:t xml:space="preserve">Timeline</w:t>
-      </w:r>
-      <w:r>
-        <w:rPr>
-          <w:rFonts w:ascii="Calibri" w:hAnsi="Calibri" w:cs="Calibri" w:eastAsia="Calibri"/>
-          <w:color w:val="000000"/>
-          <w:spacing w:val="0"/>
-          <w:position w:val="0"/>
-          <w:sz w:val="22"/>
-          <w:shd w:fill="auto" w:val="clear"/>
-        </w:rPr>
-        <w:t xml:space="preserve">“</w:t>
-      </w:r>
-      <w:r>
-        <w:rPr>
-          <w:rFonts w:ascii="Calibri" w:hAnsi="Calibri" w:cs="Calibri" w:eastAsia="Calibri"/>
-          <w:color w:val="000000"/>
-          <w:spacing w:val="0"/>
-          <w:position w:val="0"/>
-          <w:sz w:val="22"/>
-          <w:shd w:fill="auto" w:val="clear"/>
-        </w:rPr>
-        <w:t xml:space="preserve"> </w:t>
+        <w:t xml:space="preserve">Timeline“ </w:t>
       </w:r>
     </w:p>
     <w:p>
@@ -2291,7 +2117,7 @@
           <w:spacing w:val="0"/>
           <w:position w:val="0"/>
           <w:sz w:val="22"/>
-          <w:shd w:fill="auto" w:val="clear"/>
+          <w:shd w:fill="00FF00" w:val="clear"/>
         </w:rPr>
         <w:t xml:space="preserve">Zeigt eine Liste aller getöteten Monster und Spieler mit Namen und Bild an, sortiert nach dem Zeitpunkt des Todes </w:t>
       </w:r>
@@ -2345,7 +2171,29 @@
           <w:sz w:val="22"/>
           <w:shd w:fill="auto" w:val="clear"/>
         </w:rPr>
-        <w:t xml:space="preserve">Hall of Fame“ </w:t>
+        <w:t xml:space="preserve">Hall of Fame</w:t>
+      </w:r>
+      <w:r>
+        <w:rPr>
+          <w:rFonts w:ascii="Calibri" w:hAnsi="Calibri" w:cs="Calibri" w:eastAsia="Calibri"/>
+          <w:color w:val="000000"/>
+          <w:spacing w:val="0"/>
+          <w:position w:val="0"/>
+          <w:sz w:val="22"/>
+          <w:shd w:fill="auto" w:val="clear"/>
+        </w:rPr>
+        <w:t xml:space="preserve">“</w:t>
+      </w:r>
+      <w:r>
+        <w:rPr>
+          <w:rFonts w:ascii="Calibri" w:hAnsi="Calibri" w:cs="Calibri" w:eastAsia="Calibri"/>
+          <w:color w:val="000000"/>
+          <w:spacing w:val="0"/>
+          <w:position w:val="0"/>
+          <w:sz w:val="22"/>
+          <w:shd w:fill="auto" w:val="clear"/>
+        </w:rPr>
+        <w:t xml:space="preserve"> </w:t>
       </w:r>
     </w:p>
     <w:p>

</xml_diff>